<commit_message>
added landing page demo instructions
</commit_message>
<xml_diff>
--- a/HTML-CSS/HTML-CSS Learn 1 Demo Instructions.docx
+++ b/HTML-CSS/HTML-CSS Learn 1 Demo Instructions.docx
@@ -1,6 +1,6 @@
 
 <file path=word/document.xml><?xml version="1.0" encoding="utf-8"?>
-<w:document xmlns:wpc="http://schemas.microsoft.com/office/word/2010/wordprocessingCanvas" xmlns:cx="http://schemas.microsoft.com/office/drawing/2014/chartex" xmlns:cx1="http://schemas.microsoft.com/office/drawing/2015/9/8/chartex" xmlns:cx2="http://schemas.microsoft.com/office/drawing/2015/10/21/chartex" xmlns:cx3="http://schemas.microsoft.com/office/drawing/2016/5/9/chartex" xmlns:cx4="http://schemas.microsoft.com/office/drawing/2016/5/10/chartex" xmlns:cx5="http://schemas.microsoft.com/office/drawing/2016/5/11/chartex" xmlns:cx6="http://schemas.microsoft.com/office/drawing/2016/5/12/chartex" xmlns:cx7="http://schemas.microsoft.com/office/drawing/2016/5/13/chartex" xmlns:cx8="http://schemas.microsoft.com/office/drawing/2016/5/14/chartex" xmlns:mc="http://schemas.openxmlformats.org/markup-compatibility/2006" xmlns:aink="http://schemas.microsoft.com/office/drawing/2016/ink" xmlns:am3d="http://schemas.microsoft.com/office/drawing/2017/model3d" xmlns:o="urn:schemas-microsoft-com:office:office" xmlns:oel="http://schemas.microsoft.com/office/2019/extlst" xmlns:r="http://schemas.openxmlformats.org/officeDocument/2006/relationships" xmlns:m="http://schemas.openxmlformats.org/officeDocument/2006/math" xmlns:v="urn:schemas-microsoft-com:vml" xmlns:wp14="http://schemas.microsoft.com/office/word/2010/wordprocessingDrawing" xmlns:wp="http://schemas.openxmlformats.org/drawingml/2006/wordprocessingDrawing" xmlns:w10="urn:schemas-microsoft-com:office:word" xmlns:w="http://schemas.openxmlformats.org/wordprocessingml/2006/main" xmlns:w14="http://schemas.microsoft.com/office/word/2010/wordml" xmlns:w15="http://schemas.microsoft.com/office/word/2012/wordml" xmlns:w16cex="http://schemas.microsoft.com/office/word/2018/wordml/cex" xmlns:w16cid="http://schemas.microsoft.com/office/word/2016/wordml/cid" xmlns:w16="http://schemas.microsoft.com/office/word/2018/wordml" xmlns:w16sdtdh="http://schemas.microsoft.com/office/word/2020/wordml/sdtdatahash" xmlns:w16se="http://schemas.microsoft.com/office/word/2015/wordml/symex" xmlns:wpg="http://schemas.microsoft.com/office/word/2010/wordprocessingGroup" xmlns:wpi="http://schemas.microsoft.com/office/word/2010/wordprocessingInk" xmlns:wne="http://schemas.microsoft.com/office/word/2006/wordml" xmlns:wps="http://schemas.microsoft.com/office/word/2010/wordprocessingShape" mc:Ignorable="w14 w15 w16se w16cid w16 w16cex w16sdtdh wp14">
+<w:document xmlns:wpc="http://schemas.microsoft.com/office/word/2010/wordprocessingCanvas" xmlns:cx="http://schemas.microsoft.com/office/drawing/2014/chartex" xmlns:cx1="http://schemas.microsoft.com/office/drawing/2015/9/8/chartex" xmlns:cx2="http://schemas.microsoft.com/office/drawing/2015/10/21/chartex" xmlns:cx3="http://schemas.microsoft.com/office/drawing/2016/5/9/chartex" xmlns:cx4="http://schemas.microsoft.com/office/drawing/2016/5/10/chartex" xmlns:cx5="http://schemas.microsoft.com/office/drawing/2016/5/11/chartex" xmlns:cx6="http://schemas.microsoft.com/office/drawing/2016/5/12/chartex" xmlns:cx7="http://schemas.microsoft.com/office/drawing/2016/5/13/chartex" xmlns:cx8="http://schemas.microsoft.com/office/drawing/2016/5/14/chartex" xmlns:mc="http://schemas.openxmlformats.org/markup-compatibility/2006" xmlns:aink="http://schemas.microsoft.com/office/drawing/2016/ink" xmlns:am3d="http://schemas.microsoft.com/office/drawing/2017/model3d" xmlns:o="urn:schemas-microsoft-com:office:office" xmlns:oel="http://schemas.microsoft.com/office/2019/extlst" xmlns:r="http://schemas.openxmlformats.org/officeDocument/2006/relationships" xmlns:m="http://schemas.openxmlformats.org/officeDocument/2006/math" xmlns:v="urn:schemas-microsoft-com:vml" xmlns:wp14="http://schemas.microsoft.com/office/word/2010/wordprocessingDrawing" xmlns:wp="http://schemas.openxmlformats.org/drawingml/2006/wordprocessingDrawing" xmlns:w10="urn:schemas-microsoft-com:office:word" xmlns:w="http://schemas.openxmlformats.org/wordprocessingml/2006/main" xmlns:w14="http://schemas.microsoft.com/office/word/2010/wordml" xmlns:w15="http://schemas.microsoft.com/office/word/2012/wordml" xmlns:w16cex="http://schemas.microsoft.com/office/word/2018/wordml/cex" xmlns:w16cid="http://schemas.microsoft.com/office/word/2016/wordml/cid" xmlns:w16="http://schemas.microsoft.com/office/word/2018/wordml" xmlns:w16du="http://schemas.microsoft.com/office/word/2023/wordml/word16du" xmlns:w16sdtdh="http://schemas.microsoft.com/office/word/2020/wordml/sdtdatahash" xmlns:w16se="http://schemas.microsoft.com/office/word/2015/wordml/symex" xmlns:wpg="http://schemas.microsoft.com/office/word/2010/wordprocessingGroup" xmlns:wpi="http://schemas.microsoft.com/office/word/2010/wordprocessingInk" xmlns:wne="http://schemas.microsoft.com/office/word/2006/wordml" xmlns:wps="http://schemas.microsoft.com/office/word/2010/wordprocessingShape" mc:Ignorable="w14 w15 w16se w16cid w16 w16cex w16sdtdh w16du wp14">
   <w:body>
     <w:p>
       <w:pPr>
@@ -268,10 +268,178 @@
         <w:t>Demonstrate that the checkbox no longer functions</w:t>
       </w:r>
     </w:p>
-    <w:p/>
-    <w:p/>
-    <w:p/>
-    <w:p/>
+    <w:p>
+      <w:r>
+        <w:br w:type="page"/>
+      </w:r>
+    </w:p>
+    <w:p>
+      <w:pPr>
+        <w:rPr>
+          <w:b/>
+          <w:bCs/>
+        </w:rPr>
+      </w:pPr>
+      <w:r>
+        <w:rPr>
+          <w:b/>
+          <w:bCs/>
+        </w:rPr>
+        <w:lastRenderedPageBreak/>
+        <w:t>Landing Page</w:t>
+      </w:r>
+      <w:r>
+        <w:rPr>
+          <w:b/>
+          <w:bCs/>
+        </w:rPr>
+        <w:t>:</w:t>
+      </w:r>
+    </w:p>
+    <w:p>
+      <w:pPr>
+        <w:numPr>
+          <w:ilvl w:val="0"/>
+          <w:numId w:val="1"/>
+        </w:numPr>
+        <w:spacing w:line="278" w:lineRule="auto"/>
+      </w:pPr>
+      <w:r>
+        <w:t>Open</w:t>
+      </w:r>
+      <w:r>
+        <w:t xml:space="preserve"> </w:t>
+      </w:r>
+      <w:r>
+        <w:t>Demos&gt;HTML-CSS</w:t>
+      </w:r>
+      <w:r>
+        <w:t xml:space="preserve"> in</w:t>
+      </w:r>
+      <w:r>
+        <w:t xml:space="preserve"> VS Code</w:t>
+      </w:r>
+    </w:p>
+    <w:p>
+      <w:pPr>
+        <w:numPr>
+          <w:ilvl w:val="0"/>
+          <w:numId w:val="1"/>
+        </w:numPr>
+        <w:spacing w:line="278" w:lineRule="auto"/>
+      </w:pPr>
+      <w:r>
+        <w:t>Create a new branch called “html-</w:t>
+      </w:r>
+      <w:proofErr w:type="spellStart"/>
+      <w:r>
+        <w:t>css</w:t>
+      </w:r>
+      <w:proofErr w:type="spellEnd"/>
+      <w:r>
+        <w:t>”, and switch to it</w:t>
+      </w:r>
+    </w:p>
+    <w:p>
+      <w:pPr>
+        <w:numPr>
+          <w:ilvl w:val="0"/>
+          <w:numId w:val="1"/>
+        </w:numPr>
+        <w:spacing w:line="278" w:lineRule="auto"/>
+      </w:pPr>
+      <w:r>
+        <w:t xml:space="preserve"> Create a new folder called “skill-check” (students will call their folder “html-</w:t>
+      </w:r>
+      <w:proofErr w:type="spellStart"/>
+      <w:r>
+        <w:t>css</w:t>
+      </w:r>
+      <w:proofErr w:type="spellEnd"/>
+      <w:r>
+        <w:t>”)</w:t>
+      </w:r>
+    </w:p>
+    <w:p>
+      <w:pPr>
+        <w:numPr>
+          <w:ilvl w:val="0"/>
+          <w:numId w:val="1"/>
+        </w:numPr>
+        <w:spacing w:line="278" w:lineRule="auto"/>
+      </w:pPr>
+      <w:r>
+        <w:t>Create a new file called “index.html” – this will be our landing/bio page</w:t>
+      </w:r>
+    </w:p>
+    <w:p>
+      <w:pPr>
+        <w:numPr>
+          <w:ilvl w:val="0"/>
+          <w:numId w:val="1"/>
+        </w:numPr>
+        <w:spacing w:line="278" w:lineRule="auto"/>
+      </w:pPr>
+      <w:r>
+        <w:t xml:space="preserve">Create a new file called “style.css” – this will be our </w:t>
+      </w:r>
+      <w:proofErr w:type="spellStart"/>
+      <w:r>
+        <w:t>css</w:t>
+      </w:r>
+      <w:proofErr w:type="spellEnd"/>
+      <w:r>
+        <w:t xml:space="preserve"> file for the whole project (students can use multiple CSS files if they want)</w:t>
+      </w:r>
+    </w:p>
+    <w:p>
+      <w:pPr>
+        <w:numPr>
+          <w:ilvl w:val="0"/>
+          <w:numId w:val="1"/>
+        </w:numPr>
+        <w:spacing w:line="278" w:lineRule="auto"/>
+      </w:pPr>
+      <w:r>
+        <w:t>Add boilerplate HTML to index.html, update the document title to “&lt;Your Name&gt; Bio”</w:t>
+      </w:r>
+    </w:p>
+    <w:p>
+      <w:pPr>
+        <w:numPr>
+          <w:ilvl w:val="0"/>
+          <w:numId w:val="1"/>
+        </w:numPr>
+        <w:spacing w:line="278" w:lineRule="auto"/>
+      </w:pPr>
+      <w:r>
+        <w:t>Link to the style.css stylesheet in index.html</w:t>
+      </w:r>
+    </w:p>
+    <w:p>
+      <w:pPr>
+        <w:numPr>
+          <w:ilvl w:val="0"/>
+          <w:numId w:val="1"/>
+        </w:numPr>
+        <w:spacing w:line="278" w:lineRule="auto"/>
+      </w:pPr>
+      <w:r>
+        <w:t>Open the browser responsive design tools and select a mobile layout – remind students that their project should be designed mobile first</w:t>
+      </w:r>
+    </w:p>
+    <w:p>
+      <w:pPr>
+        <w:numPr>
+          <w:ilvl w:val="0"/>
+          <w:numId w:val="1"/>
+        </w:numPr>
+        <w:spacing w:line="278" w:lineRule="auto"/>
+      </w:pPr>
+      <w:r>
+        <w:t>Begin creating a webpage with a bio paragraph, hobbies list, and profile photo</w:t>
+      </w:r>
+    </w:p>
     <w:sectPr>
       <w:pgSz w:w="12240" w:h="15840"/>
       <w:pgMar w:top="1440" w:right="1440" w:bottom="1440" w:left="1440" w:header="720" w:footer="720" w:gutter="0"/>
@@ -283,7 +451,7 @@
 </file>
 
 <file path=word/numbering.xml><?xml version="1.0" encoding="utf-8"?>
-<w:numbering xmlns:wpc="http://schemas.microsoft.com/office/word/2010/wordprocessingCanvas" xmlns:cx="http://schemas.microsoft.com/office/drawing/2014/chartex" xmlns:cx1="http://schemas.microsoft.com/office/drawing/2015/9/8/chartex" xmlns:cx2="http://schemas.microsoft.com/office/drawing/2015/10/21/chartex" xmlns:cx3="http://schemas.microsoft.com/office/drawing/2016/5/9/chartex" xmlns:cx4="http://schemas.microsoft.com/office/drawing/2016/5/10/chartex" xmlns:cx5="http://schemas.microsoft.com/office/drawing/2016/5/11/chartex" xmlns:cx6="http://schemas.microsoft.com/office/drawing/2016/5/12/chartex" xmlns:cx7="http://schemas.microsoft.com/office/drawing/2016/5/13/chartex" xmlns:cx8="http://schemas.microsoft.com/office/drawing/2016/5/14/chartex" xmlns:mc="http://schemas.openxmlformats.org/markup-compatibility/2006" xmlns:aink="http://schemas.microsoft.com/office/drawing/2016/ink" xmlns:am3d="http://schemas.microsoft.com/office/drawing/2017/model3d" xmlns:o="urn:schemas-microsoft-com:office:office" xmlns:oel="http://schemas.microsoft.com/office/2019/extlst" xmlns:r="http://schemas.openxmlformats.org/officeDocument/2006/relationships" xmlns:m="http://schemas.openxmlformats.org/officeDocument/2006/math" xmlns:v="urn:schemas-microsoft-com:vml" xmlns:wp14="http://schemas.microsoft.com/office/word/2010/wordprocessingDrawing" xmlns:wp="http://schemas.openxmlformats.org/drawingml/2006/wordprocessingDrawing" xmlns:w10="urn:schemas-microsoft-com:office:word" xmlns:w="http://schemas.openxmlformats.org/wordprocessingml/2006/main" xmlns:w14="http://schemas.microsoft.com/office/word/2010/wordml" xmlns:w15="http://schemas.microsoft.com/office/word/2012/wordml" xmlns:w16cex="http://schemas.microsoft.com/office/word/2018/wordml/cex" xmlns:w16cid="http://schemas.microsoft.com/office/word/2016/wordml/cid" xmlns:w16="http://schemas.microsoft.com/office/word/2018/wordml" xmlns:w16sdtdh="http://schemas.microsoft.com/office/word/2020/wordml/sdtdatahash" xmlns:w16se="http://schemas.microsoft.com/office/word/2015/wordml/symex" xmlns:wpg="http://schemas.microsoft.com/office/word/2010/wordprocessingGroup" xmlns:wpi="http://schemas.microsoft.com/office/word/2010/wordprocessingInk" xmlns:wne="http://schemas.microsoft.com/office/word/2006/wordml" xmlns:wps="http://schemas.microsoft.com/office/word/2010/wordprocessingShape" mc:Ignorable="w14 w15 w16se w16cid w16 w16cex w16sdtdh wp14">
+<w:numbering xmlns:wpc="http://schemas.microsoft.com/office/word/2010/wordprocessingCanvas" xmlns:cx="http://schemas.microsoft.com/office/drawing/2014/chartex" xmlns:cx1="http://schemas.microsoft.com/office/drawing/2015/9/8/chartex" xmlns:cx2="http://schemas.microsoft.com/office/drawing/2015/10/21/chartex" xmlns:cx3="http://schemas.microsoft.com/office/drawing/2016/5/9/chartex" xmlns:cx4="http://schemas.microsoft.com/office/drawing/2016/5/10/chartex" xmlns:cx5="http://schemas.microsoft.com/office/drawing/2016/5/11/chartex" xmlns:cx6="http://schemas.microsoft.com/office/drawing/2016/5/12/chartex" xmlns:cx7="http://schemas.microsoft.com/office/drawing/2016/5/13/chartex" xmlns:cx8="http://schemas.microsoft.com/office/drawing/2016/5/14/chartex" xmlns:mc="http://schemas.openxmlformats.org/markup-compatibility/2006" xmlns:aink="http://schemas.microsoft.com/office/drawing/2016/ink" xmlns:am3d="http://schemas.microsoft.com/office/drawing/2017/model3d" xmlns:o="urn:schemas-microsoft-com:office:office" xmlns:oel="http://schemas.microsoft.com/office/2019/extlst" xmlns:r="http://schemas.openxmlformats.org/officeDocument/2006/relationships" xmlns:m="http://schemas.openxmlformats.org/officeDocument/2006/math" xmlns:v="urn:schemas-microsoft-com:vml" xmlns:wp14="http://schemas.microsoft.com/office/word/2010/wordprocessingDrawing" xmlns:wp="http://schemas.openxmlformats.org/drawingml/2006/wordprocessingDrawing" xmlns:w10="urn:schemas-microsoft-com:office:word" xmlns:w="http://schemas.openxmlformats.org/wordprocessingml/2006/main" xmlns:w14="http://schemas.microsoft.com/office/word/2010/wordml" xmlns:w15="http://schemas.microsoft.com/office/word/2012/wordml" xmlns:w16cex="http://schemas.microsoft.com/office/word/2018/wordml/cex" xmlns:w16cid="http://schemas.microsoft.com/office/word/2016/wordml/cid" xmlns:w16="http://schemas.microsoft.com/office/word/2018/wordml" xmlns:w16du="http://schemas.microsoft.com/office/word/2023/wordml/word16du" xmlns:w16sdtdh="http://schemas.microsoft.com/office/word/2020/wordml/sdtdatahash" xmlns:w16se="http://schemas.microsoft.com/office/word/2015/wordml/symex" xmlns:wpg="http://schemas.microsoft.com/office/word/2010/wordprocessingGroup" xmlns:wpi="http://schemas.microsoft.com/office/word/2010/wordprocessingInk" xmlns:wne="http://schemas.microsoft.com/office/word/2006/wordml" xmlns:wps="http://schemas.microsoft.com/office/word/2010/wordprocessingShape" mc:Ignorable="w14 w15 w16se w16cid w16 w16cex w16sdtdh w16du wp14">
   <w:abstractNum w:abstractNumId="0" w15:restartNumberingAfterBreak="0">
     <w:nsid w:val="1B791AE8"/>
     <w:multiLevelType w:val="hybridMultilevel"/>
@@ -752,7 +920,7 @@
 </file>
 
 <file path=word/styles.xml><?xml version="1.0" encoding="utf-8"?>
-<w:styles xmlns:mc="http://schemas.openxmlformats.org/markup-compatibility/2006" xmlns:r="http://schemas.openxmlformats.org/officeDocument/2006/relationships" xmlns:w="http://schemas.openxmlformats.org/wordprocessingml/2006/main" xmlns:w14="http://schemas.microsoft.com/office/word/2010/wordml" xmlns:w15="http://schemas.microsoft.com/office/word/2012/wordml" xmlns:w16cex="http://schemas.microsoft.com/office/word/2018/wordml/cex" xmlns:w16cid="http://schemas.microsoft.com/office/word/2016/wordml/cid" xmlns:w16="http://schemas.microsoft.com/office/word/2018/wordml" xmlns:w16sdtdh="http://schemas.microsoft.com/office/word/2020/wordml/sdtdatahash" xmlns:w16se="http://schemas.microsoft.com/office/word/2015/wordml/symex" mc:Ignorable="w14 w15 w16se w16cid w16 w16cex w16sdtdh">
+<w:styles xmlns:mc="http://schemas.openxmlformats.org/markup-compatibility/2006" xmlns:r="http://schemas.openxmlformats.org/officeDocument/2006/relationships" xmlns:w="http://schemas.openxmlformats.org/wordprocessingml/2006/main" xmlns:w14="http://schemas.microsoft.com/office/word/2010/wordml" xmlns:w15="http://schemas.microsoft.com/office/word/2012/wordml" xmlns:w16cex="http://schemas.microsoft.com/office/word/2018/wordml/cex" xmlns:w16cid="http://schemas.microsoft.com/office/word/2016/wordml/cid" xmlns:w16="http://schemas.microsoft.com/office/word/2018/wordml" xmlns:w16du="http://schemas.microsoft.com/office/word/2023/wordml/word16du" xmlns:w16sdtdh="http://schemas.microsoft.com/office/word/2020/wordml/sdtdatahash" xmlns:w16se="http://schemas.microsoft.com/office/word/2015/wordml/symex" mc:Ignorable="w14 w15 w16se w16cid w16 w16cex w16sdtdh w16du">
   <w:docDefaults>
     <w:rPrDefault>
       <w:rPr>

</xml_diff>